<commit_message>
Updated stock bot documentation
</commit_message>
<xml_diff>
--- a/WrittenWorks/Documentation/StockBotDocumentation/StockBotDocumentation.docx
+++ b/WrittenWorks/Documentation/StockBotDocumentation/StockBotDocumentation.docx
@@ -402,6 +402,103 @@
       </w:r>
       <w:r>
         <w:t>closing price, and open price are displayed with labels when this method is called.</w:t>
+      </w:r>
+    </w:p>
+    <w:p/>
+    <w:p>
+      <w:pPr>
+        <w:rPr>
+          <w:b/>
+          <w:bCs/>
+        </w:rPr>
+      </w:pPr>
+      <w:r>
+        <w:rPr>
+          <w:b/>
+          <w:bCs/>
+        </w:rPr>
+        <w:t>Console Results</w:t>
+      </w:r>
+    </w:p>
+    <w:p>
+      <w:r>
+        <w:tab/>
+        <w:t>When running the bot’s main java file entitled “StockBot.java,” results are printed to the console. The RSI value calculated when using an N value of 14 can be rounded to 45.2</w:t>
+      </w:r>
+      <w:r>
+        <w:t>,</w:t>
+      </w:r>
+      <w:r>
+        <w:t xml:space="preserve"> thus meaning that currently, with the given data, it would be best to hold rather than buy or sell Nintendo stocks since these stocks are</w:t>
+      </w:r>
+      <w:r>
+        <w:t xml:space="preserve"> quite slow in movement.</w:t>
+      </w:r>
+      <w:r>
+        <w:t xml:space="preserve"> The results from the program are shown below.</w:t>
+      </w:r>
+    </w:p>
+    <w:p>
+      <w:r>
+        <w:br w:type="page"/>
+      </w:r>
+    </w:p>
+    <w:p>
+      <w:pPr>
+        <w:jc w:val="center"/>
+      </w:pPr>
+      <w:r>
+        <w:rPr>
+          <w:noProof/>
+        </w:rPr>
+        <w:lastRenderedPageBreak/>
+        <w:drawing>
+          <wp:inline distT="0" distB="0" distL="0" distR="0" wp14:anchorId="4C6A0E92" wp14:editId="6775334C">
+            <wp:extent cx="5644891" cy="1575582"/>
+            <wp:effectExtent l="0" t="0" r="0" b="5715"/>
+            <wp:docPr id="1988173375" name="Picture 1" descr="A black screen with white text&#10;&#10;Description automatically generated"/>
+            <wp:cNvGraphicFramePr>
+              <a:graphicFrameLocks xmlns:a="http://schemas.openxmlformats.org/drawingml/2006/main" noChangeAspect="1"/>
+            </wp:cNvGraphicFramePr>
+            <a:graphic xmlns:a="http://schemas.openxmlformats.org/drawingml/2006/main">
+              <a:graphicData uri="http://schemas.openxmlformats.org/drawingml/2006/picture">
+                <pic:pic xmlns:pic="http://schemas.openxmlformats.org/drawingml/2006/picture">
+                  <pic:nvPicPr>
+                    <pic:cNvPr id="1988173375" name="Picture 1" descr="A black screen with white text&#10;&#10;Description automatically generated"/>
+                    <pic:cNvPicPr/>
+                  </pic:nvPicPr>
+                  <pic:blipFill>
+                    <a:blip r:embed="rId7"/>
+                    <a:stretch>
+                      <a:fillRect/>
+                    </a:stretch>
+                  </pic:blipFill>
+                  <pic:spPr>
+                    <a:xfrm>
+                      <a:off x="0" y="0"/>
+                      <a:ext cx="5654168" cy="1578171"/>
+                    </a:xfrm>
+                    <a:prstGeom prst="rect">
+                      <a:avLst/>
+                    </a:prstGeom>
+                  </pic:spPr>
+                </pic:pic>
+              </a:graphicData>
+            </a:graphic>
+          </wp:inline>
+        </w:drawing>
+      </w:r>
+    </w:p>
+    <w:p>
+      <w:r>
+        <w:tab/>
+        <w:t xml:space="preserve">Current results aside, the program is written to </w:t>
+      </w:r>
+      <w:r>
+        <w:t xml:space="preserve">change the statement below the RSI value depending </w:t>
+      </w:r>
+      <w:r>
+        <w:t>on what that value is. If the RSI value is less than 30, the program will tell the user to buy. If the RSI value is greater than 70, the program will tell the user to sell.</w:t>
       </w:r>
     </w:p>
     <w:sectPr>
@@ -1138,7 +1235,6 @@
   <w:style w:type="character" w:default="1" w:styleId="DefaultParagraphFont">
     <w:name w:val="Default Paragraph Font"/>
     <w:uiPriority w:val="1"/>
-    <w:semiHidden/>
     <w:unhideWhenUsed/>
   </w:style>
   <w:style w:type="table" w:default="1" w:styleId="TableNormal">

</xml_diff>